<commit_message>
Howoto debug fix #2
</commit_message>
<xml_diff>
--- a/debug/Debug Howto.docx
+++ b/debug/Debug Howto.docx
@@ -994,6 +994,20 @@
       <w:r>
         <w:t xml:space="preserve"> of Visual Studio)</w:t>
       </w:r>
+      <w:r>
+        <w:t>.</w:t>
+      </w:r>
+      <w:bookmarkStart w:id="0" w:name="_GoBack"/>
+      <w:bookmarkEnd w:id="0"/>
+      <w:r>
+        <w:t xml:space="preserve"> </w:t>
+      </w:r>
+      <w:r>
+        <w:rPr>
+          <w:color w:val="FF0000"/>
+        </w:rPr>
+        <w:t>If visual studio is loading something, let it finish!</w:t>
+      </w:r>
     </w:p>
     <w:p>
       <w:pPr>
@@ -1044,11 +1058,23 @@
       </w:r>
       <w:proofErr w:type="spellStart"/>
       <w:r>
-        <w:t>PirateCsh</w:t>
+        <w:rPr>
+          <w:rFonts w:ascii="Consolas" w:hAnsi="Consolas" w:cs="Consolas"/>
+          <w:b/>
+          <w:bCs/>
+          <w:color w:val="000000"/>
+          <w:sz w:val="19"/>
+          <w:szCs w:val="19"/>
+          <w:highlight w:val="white"/>
+        </w:rPr>
+        <w:t>cshRunner</w:t>
       </w:r>
       <w:proofErr w:type="spellEnd"/>
       <w:r>
-        <w:t xml:space="preserve"> project</w:t>
+        <w:t xml:space="preserve"> </w:t>
+      </w:r>
+      <w:r>
+        <w:t>project</w:t>
       </w:r>
     </w:p>
     <w:p>
@@ -1078,7 +1104,22 @@
           <w:szCs w:val="19"/>
           <w:highlight w:val="white"/>
         </w:rPr>
-        <w:t xml:space="preserve">Add-&gt;Reference-&gt;Solution and choose </w:t>
+        <w:t xml:space="preserve">Add-&gt;Reference-&gt;Solution </w:t>
+      </w:r>
+      <w:r>
+        <w:t>and choose</w:t>
+      </w:r>
+      <w:r>
+        <w:rPr>
+          <w:rFonts w:ascii="Consolas" w:hAnsi="Consolas" w:cs="Consolas"/>
+          <w:b/>
+          <w:bCs/>
+          <w:color w:val="000000"/>
+          <w:sz w:val="19"/>
+          <w:szCs w:val="19"/>
+          <w:highlight w:val="white"/>
+        </w:rPr>
+        <w:t xml:space="preserve"> </w:t>
       </w:r>
       <w:proofErr w:type="spellStart"/>
       <w:r>
@@ -1091,7 +1132,7 @@
           <w:szCs w:val="19"/>
           <w:highlight w:val="white"/>
         </w:rPr>
-        <w:t>PirateCsh</w:t>
+        <w:t>cshRunner</w:t>
       </w:r>
       <w:proofErr w:type="spellEnd"/>
     </w:p>
@@ -1151,7 +1192,6 @@
         </w:numPr>
         <w:bidi w:val="0"/>
       </w:pPr>
-      <w:bookmarkStart w:id="0" w:name="_GoBack"/>
       <w:r>
         <w:rPr>
           <w:color w:val="FF0000"/>
@@ -1159,7 +1199,6 @@
         <w:t>Visual Studio should open a windows saying it is loading symbols. Let it finish!</w:t>
       </w:r>
     </w:p>
-    <w:bookmarkEnd w:id="0"/>
     <w:p>
       <w:pPr>
         <w:pStyle w:val="ListParagraph"/>

</xml_diff>